<commit_message>
Added SQL Exports and Image URLs
Created a full MySQL export dump of my database containing all neccessary SQL commands to create the database.
Added URL links to the Image appendix in the Application Development file.
</commit_message>
<xml_diff>
--- a/Application Design.docx
+++ b/Application Design.docx
@@ -2,6 +2,73 @@
 <file path=word/document.xml><?xml version="1.0" encoding="utf-8"?>
 <w:document xmlns:wpc="http://schemas.microsoft.com/office/word/2010/wordprocessingCanvas" xmlns:cx="http://schemas.microsoft.com/office/drawing/2014/chartex" xmlns:cx1="http://schemas.microsoft.com/office/drawing/2015/9/8/chartex" xmlns:cx2="http://schemas.microsoft.com/office/drawing/2015/10/21/chartex" xmlns:cx3="http://schemas.microsoft.com/office/drawing/2016/5/9/chartex" xmlns:cx4="http://schemas.microsoft.com/office/drawing/2016/5/10/chartex" xmlns:cx5="http://schemas.microsoft.com/office/drawing/2016/5/11/chartex" xmlns:cx6="http://schemas.microsoft.com/office/drawing/2016/5/12/chartex" xmlns:cx7="http://schemas.microsoft.com/office/drawing/2016/5/13/chartex" xmlns:cx8="http://schemas.microsoft.com/office/drawing/2016/5/14/chartex" xmlns:mc="http://schemas.openxmlformats.org/markup-compatibility/2006" xmlns:aink="http://schemas.microsoft.com/office/drawing/2016/ink" xmlns:am3d="http://schemas.microsoft.com/office/drawing/2017/model3d" xmlns:o="urn:schemas-microsoft-com:office:office" xmlns:r="http://schemas.openxmlformats.org/officeDocument/2006/relationships" xmlns:m="http://schemas.openxmlformats.org/officeDocument/2006/math" xmlns:v="urn:schemas-microsoft-com:vml" xmlns:wp14="http://schemas.microsoft.com/office/word/2010/wordprocessingDrawing" xmlns:wp="http://schemas.openxmlformats.org/drawingml/2006/wordprocessingDrawing" xmlns:w10="urn:schemas-microsoft-com:office:word" xmlns:w="http://schemas.openxmlformats.org/wordprocessingml/2006/main" xmlns:w14="http://schemas.microsoft.com/office/word/2010/wordml" xmlns:w15="http://schemas.microsoft.com/office/word/2012/wordml" xmlns:w16cid="http://schemas.microsoft.com/office/word/2016/wordml/cid" xmlns:w16se="http://schemas.microsoft.com/office/word/2015/wordml/symex" xmlns:wpg="http://schemas.microsoft.com/office/word/2010/wordprocessingGroup" xmlns:wpi="http://schemas.microsoft.com/office/word/2010/wordprocessingInk" xmlns:wne="http://schemas.microsoft.com/office/word/2006/wordml" xmlns:wps="http://schemas.microsoft.com/office/word/2010/wordprocessingShape" mc:Ignorable="w14 w15 w16se w16cid wp14">
   <w:body>
+    <w:p>
+      <w:pPr>
+        <w:rPr>
+          <w:b/>
+          <w:bCs/>
+          <w:sz w:val="24"/>
+          <w:szCs w:val="24"/>
+          <w:u w:val="single"/>
+        </w:rPr>
+      </w:pPr>
+      <w:r>
+        <w:rPr>
+          <w:b/>
+          <w:bCs/>
+          <w:sz w:val="24"/>
+          <w:szCs w:val="24"/>
+          <w:u w:val="single"/>
+        </w:rPr>
+        <w:t>URL’s</w:t>
+      </w:r>
+    </w:p>
+    <w:p>
+      <w:r>
+        <w:t xml:space="preserve">Hosted Pages: </w:t>
+      </w:r>
+      <w:hyperlink r:id="rId9" w:history="1">
+        <w:r>
+          <w:rPr>
+            <w:rStyle w:val="Hyperlink"/>
+          </w:rPr>
+          <w:t>http://cent-5-534.uopnet.plymouth.ac.uk/ISAD251/erward/PubApplication/public/index.php</w:t>
+        </w:r>
+      </w:hyperlink>
+    </w:p>
+    <w:p>
+      <w:pPr>
+        <w:rPr>
+          <w:b/>
+          <w:bCs/>
+          <w:sz w:val="24"/>
+          <w:szCs w:val="24"/>
+          <w:u w:val="single"/>
+        </w:rPr>
+      </w:pPr>
+      <w:r>
+        <w:t xml:space="preserve">GitHub: </w:t>
+      </w:r>
+      <w:hyperlink r:id="rId10" w:history="1">
+        <w:r>
+          <w:rPr>
+            <w:rStyle w:val="Hyperlink"/>
+          </w:rPr>
+          <w:t>https://github.com/EvanWard29/ISAD251-Coursework.git</w:t>
+        </w:r>
+      </w:hyperlink>
+    </w:p>
+    <w:p>
+      <w:pPr>
+        <w:rPr>
+          <w:b/>
+          <w:bCs/>
+          <w:sz w:val="24"/>
+          <w:szCs w:val="24"/>
+          <w:u w:val="single"/>
+        </w:rPr>
+      </w:pPr>
+    </w:p>
     <w:p>
       <w:pPr>
         <w:rPr>
@@ -68,7 +135,7 @@
                     <pic:cNvPicPr/>
                   </pic:nvPicPr>
                   <pic:blipFill>
-                    <a:blip r:embed="rId9" cstate="print">
+                    <a:blip r:embed="rId11" cstate="print">
                       <a:extLst>
                         <a:ext uri="{28A0092B-C50C-407E-A947-70E740481C1C}">
                           <a14:useLocalDpi xmlns:a14="http://schemas.microsoft.com/office/drawing/2010/main" val="0"/>
@@ -151,6 +218,7 @@
         <w:rPr>
           <w:noProof/>
         </w:rPr>
+        <w:lastRenderedPageBreak/>
         <w:drawing>
           <wp:anchor distT="0" distB="0" distL="114300" distR="114300" simplePos="0" relativeHeight="251659264" behindDoc="1" locked="0" layoutInCell="1" allowOverlap="1" wp14:anchorId="47C27E0E" wp14:editId="29E80882">
             <wp:simplePos x="0" y="0"/>
@@ -183,7 +251,7 @@
                     <pic:cNvPicPr/>
                   </pic:nvPicPr>
                   <pic:blipFill rotWithShape="1">
-                    <a:blip r:embed="rId10">
+                    <a:blip r:embed="rId12">
                       <a:extLst>
                         <a:ext uri="{28A0092B-C50C-407E-A947-70E740481C1C}">
                           <a14:useLocalDpi xmlns:a14="http://schemas.microsoft.com/office/drawing/2010/main" val="0"/>
@@ -272,6 +340,7 @@
         <w:rPr>
           <w:noProof/>
         </w:rPr>
+        <w:lastRenderedPageBreak/>
         <w:drawing>
           <wp:anchor distT="0" distB="0" distL="114300" distR="114300" simplePos="0" relativeHeight="251660288" behindDoc="1" locked="0" layoutInCell="1" allowOverlap="1" wp14:anchorId="4595E3D3" wp14:editId="080D520B">
             <wp:simplePos x="0" y="0"/>
@@ -304,7 +373,7 @@
                     <pic:cNvPicPr/>
                   </pic:nvPicPr>
                   <pic:blipFill>
-                    <a:blip r:embed="rId11" cstate="print">
+                    <a:blip r:embed="rId13" cstate="print">
                       <a:extLst>
                         <a:ext uri="{28A0092B-C50C-407E-A947-70E740481C1C}">
                           <a14:useLocalDpi xmlns:a14="http://schemas.microsoft.com/office/drawing/2010/main" val="0"/>
@@ -363,45 +432,46 @@
           <w:b/>
           <w:bCs/>
         </w:rPr>
-        <w:t>As a customer I wish to cancel my order for a drink/snack</w:t>
-      </w:r>
-      <w:r>
+        <w:t>As a customer I wish to cancel my order for a drink/snack.</w:t>
+      </w:r>
+    </w:p>
+    <w:p>
+      <w:r>
+        <w:t>From here the user can press “Remove”</w:t>
+      </w:r>
+      <w:r>
+        <w:t xml:space="preserve"> to remove any items from their order.</w:t>
+      </w:r>
+    </w:p>
+    <w:p/>
+    <w:p/>
+    <w:p/>
+    <w:p/>
+    <w:p/>
+    <w:p/>
+    <w:p/>
+    <w:p/>
+    <w:p/>
+    <w:p/>
+    <w:p/>
+    <w:p/>
+    <w:p/>
+    <w:p/>
+    <w:p/>
+    <w:p/>
+    <w:p/>
+    <w:p/>
+    <w:p/>
+    <w:p/>
+    <w:p/>
+    <w:p>
+      <w:pPr>
         <w:rPr>
           <w:b/>
           <w:bCs/>
         </w:rPr>
-        <w:t>.</w:t>
-      </w:r>
-    </w:p>
-    <w:p>
-      <w:r>
-        <w:t>From here the user can press “Remove”</w:t>
-      </w:r>
-      <w:r>
-        <w:t xml:space="preserve"> to remove any items from their order.</w:t>
-      </w:r>
-    </w:p>
-    <w:p/>
-    <w:p/>
-    <w:p/>
-    <w:p/>
-    <w:p/>
-    <w:p/>
-    <w:p/>
-    <w:p/>
-    <w:p/>
-    <w:p/>
-    <w:p/>
-    <w:p/>
-    <w:p/>
-    <w:p/>
-    <w:p/>
-    <w:p/>
-    <w:p/>
-    <w:p/>
-    <w:p/>
-    <w:p/>
-    <w:p/>
+      </w:pPr>
+    </w:p>
     <w:p>
       <w:pPr>
         <w:rPr>
@@ -459,7 +529,7 @@
                     </pic:cNvPicPr>
                   </pic:nvPicPr>
                   <pic:blipFill>
-                    <a:blip r:embed="rId9">
+                    <a:blip r:embed="rId11">
                       <a:extLst>
                         <a:ext uri="{28A0092B-C50C-407E-A947-70E740481C1C}">
                           <a14:useLocalDpi xmlns:a14="http://schemas.microsoft.com/office/drawing/2010/main" val="0"/>
@@ -550,7 +620,7 @@
                     <pic:cNvPicPr/>
                   </pic:nvPicPr>
                   <pic:blipFill rotWithShape="1">
-                    <a:blip r:embed="rId12">
+                    <a:blip r:embed="rId14">
                       <a:extLst>
                         <a:ext uri="{28A0092B-C50C-407E-A947-70E740481C1C}">
                           <a14:useLocalDpi xmlns:a14="http://schemas.microsoft.com/office/drawing/2010/main" val="0"/>
@@ -629,7 +699,7 @@
                     </pic:cNvPicPr>
                   </pic:nvPicPr>
                   <pic:blipFill>
-                    <a:blip r:embed="rId13" cstate="print">
+                    <a:blip r:embed="rId15" cstate="print">
                       <a:extLst>
                         <a:ext uri="{28A0092B-C50C-407E-A947-70E740481C1C}">
                           <a14:useLocalDpi xmlns:a14="http://schemas.microsoft.com/office/drawing/2010/main" val="0"/>
@@ -748,7 +818,7 @@
                     <pic:cNvPicPr/>
                   </pic:nvPicPr>
                   <pic:blipFill rotWithShape="1">
-                    <a:blip r:embed="rId14">
+                    <a:blip r:embed="rId16">
                       <a:extLst>
                         <a:ext uri="{28A0092B-C50C-407E-A947-70E740481C1C}">
                           <a14:useLocalDpi xmlns:a14="http://schemas.microsoft.com/office/drawing/2010/main" val="0"/>
@@ -784,11 +854,9 @@
       <w:r>
         <w:t xml:space="preserve">From here the admin can choose to add a new product for sale. The admin can enter </w:t>
       </w:r>
-      <w:proofErr w:type="gramStart"/>
-      <w:r>
-        <w:t>it’s</w:t>
-      </w:r>
-      <w:proofErr w:type="gramEnd"/>
+      <w:r>
+        <w:t>its</w:t>
+      </w:r>
       <w:r>
         <w:t xml:space="preserve"> details and then save the product to the database.</w:t>
       </w:r>
@@ -892,7 +960,7 @@
                     </pic:cNvPicPr>
                   </pic:nvPicPr>
                   <pic:blipFill>
-                    <a:blip r:embed="rId13" cstate="print">
+                    <a:blip r:embed="rId15" cstate="print">
                       <a:extLst>
                         <a:ext uri="{28A0092B-C50C-407E-A947-70E740481C1C}">
                           <a14:useLocalDpi xmlns:a14="http://schemas.microsoft.com/office/drawing/2010/main" val="0"/>
@@ -980,7 +1048,7 @@
                     <pic:cNvPicPr/>
                   </pic:nvPicPr>
                   <pic:blipFill rotWithShape="1">
-                    <a:blip r:embed="rId15" cstate="print">
+                    <a:blip r:embed="rId17" cstate="print">
                       <a:extLst>
                         <a:ext uri="{28A0092B-C50C-407E-A947-70E740481C1C}">
                           <a14:useLocalDpi xmlns:a14="http://schemas.microsoft.com/office/drawing/2010/main" val="0"/>
@@ -1087,7 +1155,7 @@
                     </pic:cNvPicPr>
                   </pic:nvPicPr>
                   <pic:blipFill>
-                    <a:blip r:embed="rId13" cstate="print">
+                    <a:blip r:embed="rId15" cstate="print">
                       <a:extLst>
                         <a:ext uri="{28A0092B-C50C-407E-A947-70E740481C1C}">
                           <a14:useLocalDpi xmlns:a14="http://schemas.microsoft.com/office/drawing/2010/main" val="0"/>
@@ -1184,7 +1252,7 @@
                     <pic:cNvPicPr/>
                   </pic:nvPicPr>
                   <pic:blipFill rotWithShape="1">
-                    <a:blip r:embed="rId16">
+                    <a:blip r:embed="rId18">
                       <a:extLst>
                         <a:ext uri="{28A0092B-C50C-407E-A947-70E740481C1C}">
                           <a14:useLocalDpi xmlns:a14="http://schemas.microsoft.com/office/drawing/2010/main" val="0"/>
@@ -1308,7 +1376,7 @@
                     </pic:cNvPicPr>
                   </pic:nvPicPr>
                   <pic:blipFill>
-                    <a:blip r:embed="rId17">
+                    <a:blip r:embed="rId19">
                       <a:extLst>
                         <a:ext uri="{28A0092B-C50C-407E-A947-70E740481C1C}">
                           <a14:useLocalDpi xmlns:a14="http://schemas.microsoft.com/office/drawing/2010/main" val="0"/>
@@ -1416,7 +1484,7 @@
                     <pic:cNvPicPr/>
                   </pic:nvPicPr>
                   <pic:blipFill>
-                    <a:blip r:embed="rId18">
+                    <a:blip r:embed="rId20">
                       <a:extLst>
                         <a:ext uri="{28A0092B-C50C-407E-A947-70E740481C1C}">
                           <a14:useLocalDpi xmlns:a14="http://schemas.microsoft.com/office/drawing/2010/main" val="0"/>
@@ -1658,48 +1726,1581 @@
           <w:szCs w:val="24"/>
           <w:u w:val="single"/>
         </w:rPr>
-        <w:t>URL’s</w:t>
-      </w:r>
-    </w:p>
-    <w:p>
-      <w:r>
-        <w:t xml:space="preserve">Hosted Pages: </w:t>
-      </w:r>
-      <w:hyperlink r:id="rId19" w:history="1">
-        <w:r>
-          <w:rPr>
-            <w:rStyle w:val="Hyperlink"/>
-          </w:rPr>
-          <w:t>http://cent-5-534.uopnet.plymouth.ac.uk/ISAD251/erward/PubApplication/public/index.php</w:t>
-        </w:r>
-      </w:hyperlink>
-    </w:p>
-    <w:p>
-      <w:r>
-        <w:t xml:space="preserve">GitHub: </w:t>
-      </w:r>
-      <w:hyperlink r:id="rId20" w:history="1">
-        <w:r>
-          <w:rPr>
-            <w:rStyle w:val="Hyperlink"/>
-          </w:rPr>
-          <w:t>https://github.com/EvanWard29</w:t>
-        </w:r>
-        <w:bookmarkStart w:id="0" w:name="_GoBack"/>
-        <w:bookmarkEnd w:id="0"/>
-        <w:r>
-          <w:rPr>
-            <w:rStyle w:val="Hyperlink"/>
-          </w:rPr>
-          <w:t>/</w:t>
-        </w:r>
-        <w:r>
-          <w:rPr>
-            <w:rStyle w:val="Hyperlink"/>
-          </w:rPr>
-          <w:t>ISAD251-Coursework.git</w:t>
-        </w:r>
-      </w:hyperlink>
+        <w:t>Images</w:t>
+      </w:r>
+    </w:p>
+    <w:tbl>
+      <w:tblPr>
+        <w:tblStyle w:val="TableGrid"/>
+        <w:tblW w:w="0" w:type="auto"/>
+        <w:tblLook w:val="04A0" w:firstRow="1" w:lastRow="0" w:firstColumn="1" w:lastColumn="0" w:noHBand="0" w:noVBand="1"/>
+      </w:tblPr>
+      <w:tblGrid>
+        <w:gridCol w:w="4566"/>
+        <w:gridCol w:w="4450"/>
+      </w:tblGrid>
+      <w:tr>
+        <w:tc>
+          <w:tcPr>
+            <w:tcW w:w="4508" w:type="dxa"/>
+          </w:tcPr>
+          <w:p>
+            <w:pPr>
+              <w:rPr>
+                <w:b/>
+                <w:bCs/>
+                <w:sz w:val="20"/>
+                <w:szCs w:val="20"/>
+              </w:rPr>
+            </w:pPr>
+            <w:r>
+              <w:rPr>
+                <w:b/>
+                <w:bCs/>
+                <w:sz w:val="20"/>
+                <w:szCs w:val="20"/>
+              </w:rPr>
+              <w:t>Image</w:t>
+            </w:r>
+          </w:p>
+        </w:tc>
+        <w:tc>
+          <w:tcPr>
+            <w:tcW w:w="4508" w:type="dxa"/>
+          </w:tcPr>
+          <w:p>
+            <w:pPr>
+              <w:rPr>
+                <w:b/>
+                <w:bCs/>
+                <w:sz w:val="20"/>
+                <w:szCs w:val="20"/>
+              </w:rPr>
+            </w:pPr>
+            <w:r>
+              <w:rPr>
+                <w:b/>
+                <w:bCs/>
+                <w:sz w:val="20"/>
+                <w:szCs w:val="20"/>
+              </w:rPr>
+              <w:t>URL</w:t>
+            </w:r>
+          </w:p>
+        </w:tc>
+      </w:tr>
+      <w:tr>
+        <w:tc>
+          <w:tcPr>
+            <w:tcW w:w="4508" w:type="dxa"/>
+          </w:tcPr>
+          <w:p>
+            <w:pPr>
+              <w:rPr>
+                <w:b/>
+                <w:bCs/>
+                <w:sz w:val="20"/>
+                <w:szCs w:val="20"/>
+              </w:rPr>
+            </w:pPr>
+            <w:r>
+              <w:rPr>
+                <w:b/>
+                <w:bCs/>
+                <w:noProof/>
+                <w:sz w:val="20"/>
+                <w:szCs w:val="20"/>
+              </w:rPr>
+              <w:drawing>
+                <wp:inline distT="0" distB="0" distL="0" distR="0" wp14:anchorId="24C1074F" wp14:editId="077F0EE7">
+                  <wp:extent cx="2691442" cy="1795686"/>
+                  <wp:effectExtent l="38100" t="38100" r="33020" b="33655"/>
+                  <wp:docPr id="1" name="Picture 1" descr="A dining room table&#10;&#10;Description automatically generated"/>
+                  <wp:cNvGraphicFramePr>
+                    <a:graphicFrameLocks xmlns:a="http://schemas.openxmlformats.org/drawingml/2006/main" noChangeAspect="1"/>
+                  </wp:cNvGraphicFramePr>
+                  <a:graphic xmlns:a="http://schemas.openxmlformats.org/drawingml/2006/main">
+                    <a:graphicData uri="http://schemas.openxmlformats.org/drawingml/2006/picture">
+                      <pic:pic xmlns:pic="http://schemas.openxmlformats.org/drawingml/2006/picture">
+                        <pic:nvPicPr>
+                          <pic:cNvPr id="1" name="pubBackground.jpg"/>
+                          <pic:cNvPicPr/>
+                        </pic:nvPicPr>
+                        <pic:blipFill>
+                          <a:blip r:embed="rId21" cstate="print">
+                            <a:extLst>
+                              <a:ext uri="{28A0092B-C50C-407E-A947-70E740481C1C}">
+                                <a14:useLocalDpi xmlns:a14="http://schemas.microsoft.com/office/drawing/2010/main" val="0"/>
+                              </a:ext>
+                            </a:extLst>
+                          </a:blip>
+                          <a:stretch>
+                            <a:fillRect/>
+                          </a:stretch>
+                        </pic:blipFill>
+                        <pic:spPr>
+                          <a:xfrm>
+                            <a:off x="0" y="0"/>
+                            <a:ext cx="2810994" cy="1875449"/>
+                          </a:xfrm>
+                          <a:prstGeom prst="rect">
+                            <a:avLst/>
+                          </a:prstGeom>
+                          <a:ln w="38100">
+                            <a:solidFill>
+                              <a:schemeClr val="bg1"/>
+                            </a:solidFill>
+                          </a:ln>
+                        </pic:spPr>
+                      </pic:pic>
+                    </a:graphicData>
+                  </a:graphic>
+                </wp:inline>
+              </w:drawing>
+            </w:r>
+          </w:p>
+        </w:tc>
+        <w:tc>
+          <w:tcPr>
+            <w:tcW w:w="4508" w:type="dxa"/>
+          </w:tcPr>
+          <w:p>
+            <w:pPr>
+              <w:rPr>
+                <w:b/>
+                <w:bCs/>
+                <w:sz w:val="20"/>
+                <w:szCs w:val="20"/>
+              </w:rPr>
+            </w:pPr>
+            <w:hyperlink r:id="rId22" w:history="1">
+              <w:r>
+                <w:rPr>
+                  <w:rStyle w:val="Hyperlink"/>
+                </w:rPr>
+                <w:t>https://images.squarespace-cdn.com</w:t>
+              </w:r>
+            </w:hyperlink>
+          </w:p>
+        </w:tc>
+      </w:tr>
+      <w:tr>
+        <w:tc>
+          <w:tcPr>
+            <w:tcW w:w="4508" w:type="dxa"/>
+          </w:tcPr>
+          <w:p>
+            <w:pPr>
+              <w:rPr>
+                <w:b/>
+                <w:bCs/>
+                <w:noProof/>
+                <w:sz w:val="20"/>
+                <w:szCs w:val="20"/>
+              </w:rPr>
+            </w:pPr>
+            <w:r>
+              <w:rPr>
+                <w:b/>
+                <w:bCs/>
+                <w:noProof/>
+                <w:sz w:val="20"/>
+                <w:szCs w:val="20"/>
+              </w:rPr>
+              <w:lastRenderedPageBreak/>
+              <w:drawing>
+                <wp:inline distT="0" distB="0" distL="0" distR="0" wp14:anchorId="33E321A0" wp14:editId="744136F7">
+                  <wp:extent cx="1863306" cy="1863306"/>
+                  <wp:effectExtent l="38100" t="38100" r="41910" b="41910"/>
+                  <wp:docPr id="6" name="Picture 6"/>
+                  <wp:cNvGraphicFramePr>
+                    <a:graphicFrameLocks xmlns:a="http://schemas.openxmlformats.org/drawingml/2006/main" noChangeAspect="1"/>
+                  </wp:cNvGraphicFramePr>
+                  <a:graphic xmlns:a="http://schemas.openxmlformats.org/drawingml/2006/main">
+                    <a:graphicData uri="http://schemas.openxmlformats.org/drawingml/2006/picture">
+                      <pic:pic xmlns:pic="http://schemas.openxmlformats.org/drawingml/2006/picture">
+                        <pic:nvPicPr>
+                          <pic:cNvPr id="6" name="whiteLion.png"/>
+                          <pic:cNvPicPr/>
+                        </pic:nvPicPr>
+                        <pic:blipFill>
+                          <a:blip r:embed="rId23">
+                            <a:extLst>
+                              <a:ext uri="{28A0092B-C50C-407E-A947-70E740481C1C}">
+                                <a14:useLocalDpi xmlns:a14="http://schemas.microsoft.com/office/drawing/2010/main" val="0"/>
+                              </a:ext>
+                            </a:extLst>
+                          </a:blip>
+                          <a:stretch>
+                            <a:fillRect/>
+                          </a:stretch>
+                        </pic:blipFill>
+                        <pic:spPr>
+                          <a:xfrm>
+                            <a:off x="0" y="0"/>
+                            <a:ext cx="1883611" cy="1883611"/>
+                          </a:xfrm>
+                          <a:prstGeom prst="rect">
+                            <a:avLst/>
+                          </a:prstGeom>
+                          <a:ln w="38100">
+                            <a:solidFill>
+                              <a:schemeClr val="bg1"/>
+                            </a:solidFill>
+                          </a:ln>
+                        </pic:spPr>
+                      </pic:pic>
+                    </a:graphicData>
+                  </a:graphic>
+                </wp:inline>
+              </w:drawing>
+            </w:r>
+          </w:p>
+        </w:tc>
+        <w:tc>
+          <w:tcPr>
+            <w:tcW w:w="4508" w:type="dxa"/>
+          </w:tcPr>
+          <w:p>
+            <w:hyperlink r:id="rId24" w:history="1">
+              <w:r>
+                <w:rPr>
+                  <w:rStyle w:val="Hyperlink"/>
+                </w:rPr>
+                <w:t>https://encrypted-tbn0.gstatic.com</w:t>
+              </w:r>
+            </w:hyperlink>
+          </w:p>
+        </w:tc>
+      </w:tr>
+      <w:tr>
+        <w:tc>
+          <w:tcPr>
+            <w:tcW w:w="4508" w:type="dxa"/>
+          </w:tcPr>
+          <w:p>
+            <w:pPr>
+              <w:rPr>
+                <w:b/>
+                <w:bCs/>
+                <w:noProof/>
+                <w:sz w:val="20"/>
+                <w:szCs w:val="20"/>
+              </w:rPr>
+            </w:pPr>
+            <w:r>
+              <w:rPr>
+                <w:b/>
+                <w:bCs/>
+                <w:noProof/>
+                <w:sz w:val="20"/>
+                <w:szCs w:val="20"/>
+              </w:rPr>
+              <w:drawing>
+                <wp:inline distT="0" distB="0" distL="0" distR="0" wp14:anchorId="612275F0" wp14:editId="380FA159">
+                  <wp:extent cx="2018543" cy="1524000"/>
+                  <wp:effectExtent l="38100" t="38100" r="39370" b="38100"/>
+                  <wp:docPr id="12" name="Picture 12"/>
+                  <wp:cNvGraphicFramePr>
+                    <a:graphicFrameLocks xmlns:a="http://schemas.openxmlformats.org/drawingml/2006/main" noChangeAspect="1"/>
+                  </wp:cNvGraphicFramePr>
+                  <a:graphic xmlns:a="http://schemas.openxmlformats.org/drawingml/2006/main">
+                    <a:graphicData uri="http://schemas.openxmlformats.org/drawingml/2006/picture">
+                      <pic:pic xmlns:pic="http://schemas.openxmlformats.org/drawingml/2006/picture">
+                        <pic:nvPicPr>
+                          <pic:cNvPr id="12" name="cider.jpg"/>
+                          <pic:cNvPicPr/>
+                        </pic:nvPicPr>
+                        <pic:blipFill>
+                          <a:blip r:embed="rId25" cstate="print">
+                            <a:extLst>
+                              <a:ext uri="{28A0092B-C50C-407E-A947-70E740481C1C}">
+                                <a14:useLocalDpi xmlns:a14="http://schemas.microsoft.com/office/drawing/2010/main" val="0"/>
+                              </a:ext>
+                            </a:extLst>
+                          </a:blip>
+                          <a:stretch>
+                            <a:fillRect/>
+                          </a:stretch>
+                        </pic:blipFill>
+                        <pic:spPr>
+                          <a:xfrm>
+                            <a:off x="0" y="0"/>
+                            <a:ext cx="2018543" cy="1524000"/>
+                          </a:xfrm>
+                          <a:prstGeom prst="rect">
+                            <a:avLst/>
+                          </a:prstGeom>
+                          <a:ln w="38100">
+                            <a:solidFill>
+                              <a:schemeClr val="bg1"/>
+                            </a:solidFill>
+                          </a:ln>
+                        </pic:spPr>
+                      </pic:pic>
+                    </a:graphicData>
+                  </a:graphic>
+                </wp:inline>
+              </w:drawing>
+            </w:r>
+          </w:p>
+        </w:tc>
+        <w:tc>
+          <w:tcPr>
+            <w:tcW w:w="4508" w:type="dxa"/>
+          </w:tcPr>
+          <w:p>
+            <w:hyperlink r:id="rId26" w:history="1">
+              <w:r>
+                <w:rPr>
+                  <w:rStyle w:val="Hyperlink"/>
+                </w:rPr>
+                <w:t>https://www.foodprocessing-technology.com</w:t>
+              </w:r>
+            </w:hyperlink>
+          </w:p>
+        </w:tc>
+      </w:tr>
+      <w:tr>
+        <w:tc>
+          <w:tcPr>
+            <w:tcW w:w="4508" w:type="dxa"/>
+          </w:tcPr>
+          <w:p>
+            <w:pPr>
+              <w:rPr>
+                <w:b/>
+                <w:bCs/>
+                <w:noProof/>
+                <w:sz w:val="20"/>
+                <w:szCs w:val="20"/>
+              </w:rPr>
+            </w:pPr>
+            <w:r>
+              <w:rPr>
+                <w:b/>
+                <w:bCs/>
+                <w:noProof/>
+                <w:sz w:val="20"/>
+                <w:szCs w:val="20"/>
+              </w:rPr>
+              <w:drawing>
+                <wp:inline distT="0" distB="0" distL="0" distR="0" wp14:anchorId="4E620298" wp14:editId="01A34EF6">
+                  <wp:extent cx="2505230" cy="1252615"/>
+                  <wp:effectExtent l="38100" t="38100" r="28575" b="43180"/>
+                  <wp:docPr id="17" name="Picture 17"/>
+                  <wp:cNvGraphicFramePr>
+                    <a:graphicFrameLocks xmlns:a="http://schemas.openxmlformats.org/drawingml/2006/main" noChangeAspect="1"/>
+                  </wp:cNvGraphicFramePr>
+                  <a:graphic xmlns:a="http://schemas.openxmlformats.org/drawingml/2006/main">
+                    <a:graphicData uri="http://schemas.openxmlformats.org/drawingml/2006/picture">
+                      <pic:pic xmlns:pic="http://schemas.openxmlformats.org/drawingml/2006/picture">
+                        <pic:nvPicPr>
+                          <pic:cNvPr id="17" name="beer.jpg"/>
+                          <pic:cNvPicPr/>
+                        </pic:nvPicPr>
+                        <pic:blipFill>
+                          <a:blip r:embed="rId27" cstate="print">
+                            <a:extLst>
+                              <a:ext uri="{28A0092B-C50C-407E-A947-70E740481C1C}">
+                                <a14:useLocalDpi xmlns:a14="http://schemas.microsoft.com/office/drawing/2010/main" val="0"/>
+                              </a:ext>
+                            </a:extLst>
+                          </a:blip>
+                          <a:stretch>
+                            <a:fillRect/>
+                          </a:stretch>
+                        </pic:blipFill>
+                        <pic:spPr>
+                          <a:xfrm>
+                            <a:off x="0" y="0"/>
+                            <a:ext cx="2545599" cy="1272799"/>
+                          </a:xfrm>
+                          <a:prstGeom prst="rect">
+                            <a:avLst/>
+                          </a:prstGeom>
+                          <a:ln w="38100">
+                            <a:solidFill>
+                              <a:schemeClr val="bg1"/>
+                            </a:solidFill>
+                          </a:ln>
+                        </pic:spPr>
+                      </pic:pic>
+                    </a:graphicData>
+                  </a:graphic>
+                </wp:inline>
+              </w:drawing>
+            </w:r>
+          </w:p>
+        </w:tc>
+        <w:tc>
+          <w:tcPr>
+            <w:tcW w:w="4508" w:type="dxa"/>
+          </w:tcPr>
+          <w:p>
+            <w:hyperlink r:id="rId28" w:history="1">
+              <w:r>
+                <w:rPr>
+                  <w:rStyle w:val="Hyperlink"/>
+                </w:rPr>
+                <w:t>https://www.mexperience.com</w:t>
+              </w:r>
+            </w:hyperlink>
+          </w:p>
+        </w:tc>
+      </w:tr>
+      <w:tr>
+        <w:tc>
+          <w:tcPr>
+            <w:tcW w:w="4508" w:type="dxa"/>
+          </w:tcPr>
+          <w:p>
+            <w:pPr>
+              <w:rPr>
+                <w:b/>
+                <w:bCs/>
+                <w:noProof/>
+                <w:sz w:val="20"/>
+                <w:szCs w:val="20"/>
+              </w:rPr>
+            </w:pPr>
+            <w:r>
+              <w:rPr>
+                <w:b/>
+                <w:bCs/>
+                <w:noProof/>
+                <w:sz w:val="20"/>
+                <w:szCs w:val="20"/>
+              </w:rPr>
+              <w:drawing>
+                <wp:inline distT="0" distB="0" distL="0" distR="0" wp14:anchorId="358409AF" wp14:editId="2B8D032D">
+                  <wp:extent cx="2617643" cy="1472098"/>
+                  <wp:effectExtent l="38100" t="38100" r="30480" b="33020"/>
+                  <wp:docPr id="18" name="Picture 18"/>
+                  <wp:cNvGraphicFramePr>
+                    <a:graphicFrameLocks xmlns:a="http://schemas.openxmlformats.org/drawingml/2006/main" noChangeAspect="1"/>
+                  </wp:cNvGraphicFramePr>
+                  <a:graphic xmlns:a="http://schemas.openxmlformats.org/drawingml/2006/main">
+                    <a:graphicData uri="http://schemas.openxmlformats.org/drawingml/2006/picture">
+                      <pic:pic xmlns:pic="http://schemas.openxmlformats.org/drawingml/2006/picture">
+                        <pic:nvPicPr>
+                          <pic:cNvPr id="18" name="gin.jpg"/>
+                          <pic:cNvPicPr/>
+                        </pic:nvPicPr>
+                        <pic:blipFill>
+                          <a:blip r:embed="rId29" cstate="print">
+                            <a:extLst>
+                              <a:ext uri="{28A0092B-C50C-407E-A947-70E740481C1C}">
+                                <a14:useLocalDpi xmlns:a14="http://schemas.microsoft.com/office/drawing/2010/main" val="0"/>
+                              </a:ext>
+                            </a:extLst>
+                          </a:blip>
+                          <a:stretch>
+                            <a:fillRect/>
+                          </a:stretch>
+                        </pic:blipFill>
+                        <pic:spPr>
+                          <a:xfrm>
+                            <a:off x="0" y="0"/>
+                            <a:ext cx="2630766" cy="1479478"/>
+                          </a:xfrm>
+                          <a:prstGeom prst="rect">
+                            <a:avLst/>
+                          </a:prstGeom>
+                          <a:ln w="38100">
+                            <a:solidFill>
+                              <a:schemeClr val="bg1"/>
+                            </a:solidFill>
+                          </a:ln>
+                        </pic:spPr>
+                      </pic:pic>
+                    </a:graphicData>
+                  </a:graphic>
+                </wp:inline>
+              </w:drawing>
+            </w:r>
+          </w:p>
+        </w:tc>
+        <w:tc>
+          <w:tcPr>
+            <w:tcW w:w="4508" w:type="dxa"/>
+          </w:tcPr>
+          <w:p>
+            <w:hyperlink r:id="rId30" w:history="1">
+              <w:r>
+                <w:rPr>
+                  <w:rStyle w:val="Hyperlink"/>
+                </w:rPr>
+                <w:t>https://assets.punchdrink.com</w:t>
+              </w:r>
+            </w:hyperlink>
+          </w:p>
+        </w:tc>
+      </w:tr>
+      <w:tr>
+        <w:tc>
+          <w:tcPr>
+            <w:tcW w:w="4508" w:type="dxa"/>
+          </w:tcPr>
+          <w:p>
+            <w:pPr>
+              <w:rPr>
+                <w:b/>
+                <w:bCs/>
+                <w:noProof/>
+                <w:sz w:val="20"/>
+                <w:szCs w:val="20"/>
+              </w:rPr>
+            </w:pPr>
+            <w:r>
+              <w:rPr>
+                <w:b/>
+                <w:bCs/>
+                <w:noProof/>
+                <w:sz w:val="20"/>
+                <w:szCs w:val="20"/>
+              </w:rPr>
+              <w:drawing>
+                <wp:inline distT="0" distB="0" distL="0" distR="0" wp14:anchorId="020E25AD" wp14:editId="0948FA73">
+                  <wp:extent cx="2631057" cy="1391027"/>
+                  <wp:effectExtent l="38100" t="38100" r="36195" b="38100"/>
+                  <wp:docPr id="19" name="Picture 19" descr="A bottle of wine&#10;&#10;Description automatically generated"/>
+                  <wp:cNvGraphicFramePr>
+                    <a:graphicFrameLocks xmlns:a="http://schemas.openxmlformats.org/drawingml/2006/main" noChangeAspect="1"/>
+                  </wp:cNvGraphicFramePr>
+                  <a:graphic xmlns:a="http://schemas.openxmlformats.org/drawingml/2006/main">
+                    <a:graphicData uri="http://schemas.openxmlformats.org/drawingml/2006/picture">
+                      <pic:pic xmlns:pic="http://schemas.openxmlformats.org/drawingml/2006/picture">
+                        <pic:nvPicPr>
+                          <pic:cNvPr id="19" name="vodka.jpg"/>
+                          <pic:cNvPicPr/>
+                        </pic:nvPicPr>
+                        <pic:blipFill>
+                          <a:blip r:embed="rId31" cstate="print">
+                            <a:extLst>
+                              <a:ext uri="{28A0092B-C50C-407E-A947-70E740481C1C}">
+                                <a14:useLocalDpi xmlns:a14="http://schemas.microsoft.com/office/drawing/2010/main" val="0"/>
+                              </a:ext>
+                            </a:extLst>
+                          </a:blip>
+                          <a:stretch>
+                            <a:fillRect/>
+                          </a:stretch>
+                        </pic:blipFill>
+                        <pic:spPr>
+                          <a:xfrm flipH="1">
+                            <a:off x="0" y="0"/>
+                            <a:ext cx="2675482" cy="1414514"/>
+                          </a:xfrm>
+                          <a:prstGeom prst="rect">
+                            <a:avLst/>
+                          </a:prstGeom>
+                          <a:ln w="38100">
+                            <a:solidFill>
+                              <a:schemeClr val="bg1"/>
+                            </a:solidFill>
+                          </a:ln>
+                        </pic:spPr>
+                      </pic:pic>
+                    </a:graphicData>
+                  </a:graphic>
+                </wp:inline>
+              </w:drawing>
+            </w:r>
+          </w:p>
+        </w:tc>
+        <w:tc>
+          <w:tcPr>
+            <w:tcW w:w="4508" w:type="dxa"/>
+          </w:tcPr>
+          <w:p>
+            <w:hyperlink r:id="rId32" w:history="1">
+              <w:r>
+                <w:rPr>
+                  <w:rStyle w:val="Hyperlink"/>
+                </w:rPr>
+                <w:t>https://chilledmagazine.com</w:t>
+              </w:r>
+            </w:hyperlink>
+          </w:p>
+        </w:tc>
+      </w:tr>
+      <w:tr>
+        <w:tc>
+          <w:tcPr>
+            <w:tcW w:w="4508" w:type="dxa"/>
+          </w:tcPr>
+          <w:p>
+            <w:pPr>
+              <w:rPr>
+                <w:b/>
+                <w:bCs/>
+                <w:noProof/>
+                <w:sz w:val="20"/>
+                <w:szCs w:val="20"/>
+              </w:rPr>
+            </w:pPr>
+            <w:r>
+              <w:rPr>
+                <w:b/>
+                <w:bCs/>
+                <w:noProof/>
+                <w:sz w:val="20"/>
+                <w:szCs w:val="20"/>
+              </w:rPr>
+              <w:lastRenderedPageBreak/>
+              <w:drawing>
+                <wp:inline distT="0" distB="0" distL="0" distR="0" wp14:anchorId="2C4A9A65" wp14:editId="26D0F373">
+                  <wp:extent cx="2613804" cy="1787325"/>
+                  <wp:effectExtent l="38100" t="38100" r="34290" b="41910"/>
+                  <wp:docPr id="20" name="Picture 20" descr="A bottle of wine&#10;&#10;Description automatically generated"/>
+                  <wp:cNvGraphicFramePr>
+                    <a:graphicFrameLocks xmlns:a="http://schemas.openxmlformats.org/drawingml/2006/main" noChangeAspect="1"/>
+                  </wp:cNvGraphicFramePr>
+                  <a:graphic xmlns:a="http://schemas.openxmlformats.org/drawingml/2006/main">
+                    <a:graphicData uri="http://schemas.openxmlformats.org/drawingml/2006/picture">
+                      <pic:pic xmlns:pic="http://schemas.openxmlformats.org/drawingml/2006/picture">
+                        <pic:nvPicPr>
+                          <pic:cNvPr id="20" name="rum.jpg"/>
+                          <pic:cNvPicPr/>
+                        </pic:nvPicPr>
+                        <pic:blipFill>
+                          <a:blip r:embed="rId33" cstate="print">
+                            <a:extLst>
+                              <a:ext uri="{28A0092B-C50C-407E-A947-70E740481C1C}">
+                                <a14:useLocalDpi xmlns:a14="http://schemas.microsoft.com/office/drawing/2010/main" val="0"/>
+                              </a:ext>
+                            </a:extLst>
+                          </a:blip>
+                          <a:stretch>
+                            <a:fillRect/>
+                          </a:stretch>
+                        </pic:blipFill>
+                        <pic:spPr>
+                          <a:xfrm>
+                            <a:off x="0" y="0"/>
+                            <a:ext cx="2656607" cy="1816594"/>
+                          </a:xfrm>
+                          <a:prstGeom prst="rect">
+                            <a:avLst/>
+                          </a:prstGeom>
+                          <a:ln w="38100">
+                            <a:solidFill>
+                              <a:schemeClr val="bg1"/>
+                            </a:solidFill>
+                          </a:ln>
+                        </pic:spPr>
+                      </pic:pic>
+                    </a:graphicData>
+                  </a:graphic>
+                </wp:inline>
+              </w:drawing>
+            </w:r>
+          </w:p>
+        </w:tc>
+        <w:tc>
+          <w:tcPr>
+            <w:tcW w:w="4508" w:type="dxa"/>
+          </w:tcPr>
+          <w:p>
+            <w:hyperlink r:id="rId34" w:history="1">
+              <w:r>
+                <w:rPr>
+                  <w:rStyle w:val="Hyperlink"/>
+                </w:rPr>
+                <w:t>https://beveragedynamics.com</w:t>
+              </w:r>
+            </w:hyperlink>
+          </w:p>
+        </w:tc>
+      </w:tr>
+      <w:tr>
+        <w:tc>
+          <w:tcPr>
+            <w:tcW w:w="4508" w:type="dxa"/>
+          </w:tcPr>
+          <w:p>
+            <w:pPr>
+              <w:rPr>
+                <w:b/>
+                <w:bCs/>
+                <w:noProof/>
+                <w:sz w:val="20"/>
+                <w:szCs w:val="20"/>
+              </w:rPr>
+            </w:pPr>
+            <w:r>
+              <w:rPr>
+                <w:b/>
+                <w:bCs/>
+                <w:noProof/>
+                <w:sz w:val="20"/>
+                <w:szCs w:val="20"/>
+              </w:rPr>
+              <w:drawing>
+                <wp:inline distT="0" distB="0" distL="0" distR="0" wp14:anchorId="20522C23" wp14:editId="129163FD">
+                  <wp:extent cx="2541575" cy="1429601"/>
+                  <wp:effectExtent l="38100" t="38100" r="30480" b="37465"/>
+                  <wp:docPr id="21" name="Picture 21" descr="A bottle of wine&#10;&#10;Description automatically generated"/>
+                  <wp:cNvGraphicFramePr>
+                    <a:graphicFrameLocks xmlns:a="http://schemas.openxmlformats.org/drawingml/2006/main" noChangeAspect="1"/>
+                  </wp:cNvGraphicFramePr>
+                  <a:graphic xmlns:a="http://schemas.openxmlformats.org/drawingml/2006/main">
+                    <a:graphicData uri="http://schemas.openxmlformats.org/drawingml/2006/picture">
+                      <pic:pic xmlns:pic="http://schemas.openxmlformats.org/drawingml/2006/picture">
+                        <pic:nvPicPr>
+                          <pic:cNvPr id="21" name="whisky.jpg"/>
+                          <pic:cNvPicPr/>
+                        </pic:nvPicPr>
+                        <pic:blipFill>
+                          <a:blip r:embed="rId35" cstate="print">
+                            <a:extLst>
+                              <a:ext uri="{28A0092B-C50C-407E-A947-70E740481C1C}">
+                                <a14:useLocalDpi xmlns:a14="http://schemas.microsoft.com/office/drawing/2010/main" val="0"/>
+                              </a:ext>
+                            </a:extLst>
+                          </a:blip>
+                          <a:stretch>
+                            <a:fillRect/>
+                          </a:stretch>
+                        </pic:blipFill>
+                        <pic:spPr>
+                          <a:xfrm>
+                            <a:off x="0" y="0"/>
+                            <a:ext cx="2562254" cy="1441233"/>
+                          </a:xfrm>
+                          <a:prstGeom prst="rect">
+                            <a:avLst/>
+                          </a:prstGeom>
+                          <a:ln w="38100">
+                            <a:solidFill>
+                              <a:schemeClr val="bg1"/>
+                            </a:solidFill>
+                          </a:ln>
+                        </pic:spPr>
+                      </pic:pic>
+                    </a:graphicData>
+                  </a:graphic>
+                </wp:inline>
+              </w:drawing>
+            </w:r>
+          </w:p>
+        </w:tc>
+        <w:tc>
+          <w:tcPr>
+            <w:tcW w:w="4508" w:type="dxa"/>
+          </w:tcPr>
+          <w:p>
+            <w:hyperlink r:id="rId36" w:history="1">
+              <w:r>
+                <w:rPr>
+                  <w:rStyle w:val="Hyperlink"/>
+                </w:rPr>
+                <w:t>https://blogs-images.forbes.com</w:t>
+              </w:r>
+            </w:hyperlink>
+          </w:p>
+        </w:tc>
+      </w:tr>
+      <w:tr>
+        <w:tc>
+          <w:tcPr>
+            <w:tcW w:w="4508" w:type="dxa"/>
+          </w:tcPr>
+          <w:p>
+            <w:pPr>
+              <w:rPr>
+                <w:b/>
+                <w:bCs/>
+                <w:noProof/>
+                <w:sz w:val="20"/>
+                <w:szCs w:val="20"/>
+              </w:rPr>
+            </w:pPr>
+            <w:r>
+              <w:rPr>
+                <w:b/>
+                <w:bCs/>
+                <w:noProof/>
+                <w:sz w:val="20"/>
+                <w:szCs w:val="20"/>
+              </w:rPr>
+              <w:drawing>
+                <wp:inline distT="0" distB="0" distL="0" distR="0" wp14:anchorId="6017DEB5" wp14:editId="0B072AF2">
+                  <wp:extent cx="2512779" cy="1663401"/>
+                  <wp:effectExtent l="38100" t="38100" r="40005" b="32385"/>
+                  <wp:docPr id="22" name="Picture 22" descr="A close up of a bottle of wine&#10;&#10;Description automatically generated"/>
+                  <wp:cNvGraphicFramePr>
+                    <a:graphicFrameLocks xmlns:a="http://schemas.openxmlformats.org/drawingml/2006/main" noChangeAspect="1"/>
+                  </wp:cNvGraphicFramePr>
+                  <a:graphic xmlns:a="http://schemas.openxmlformats.org/drawingml/2006/main">
+                    <a:graphicData uri="http://schemas.openxmlformats.org/drawingml/2006/picture">
+                      <pic:pic xmlns:pic="http://schemas.openxmlformats.org/drawingml/2006/picture">
+                        <pic:nvPicPr>
+                          <pic:cNvPr id="22" name="wine.jpg"/>
+                          <pic:cNvPicPr/>
+                        </pic:nvPicPr>
+                        <pic:blipFill>
+                          <a:blip r:embed="rId37" cstate="print">
+                            <a:extLst>
+                              <a:ext uri="{28A0092B-C50C-407E-A947-70E740481C1C}">
+                                <a14:useLocalDpi xmlns:a14="http://schemas.microsoft.com/office/drawing/2010/main" val="0"/>
+                              </a:ext>
+                            </a:extLst>
+                          </a:blip>
+                          <a:stretch>
+                            <a:fillRect/>
+                          </a:stretch>
+                        </pic:blipFill>
+                        <pic:spPr>
+                          <a:xfrm>
+                            <a:off x="0" y="0"/>
+                            <a:ext cx="2531841" cy="1676020"/>
+                          </a:xfrm>
+                          <a:prstGeom prst="rect">
+                            <a:avLst/>
+                          </a:prstGeom>
+                          <a:ln w="38100">
+                            <a:solidFill>
+                              <a:schemeClr val="bg1"/>
+                            </a:solidFill>
+                          </a:ln>
+                        </pic:spPr>
+                      </pic:pic>
+                    </a:graphicData>
+                  </a:graphic>
+                </wp:inline>
+              </w:drawing>
+            </w:r>
+          </w:p>
+        </w:tc>
+        <w:tc>
+          <w:tcPr>
+            <w:tcW w:w="4508" w:type="dxa"/>
+          </w:tcPr>
+          <w:p>
+            <w:hyperlink r:id="rId38" w:history="1">
+              <w:r>
+                <w:rPr>
+                  <w:rStyle w:val="Hyperlink"/>
+                </w:rPr>
+                <w:t>https://keyassets.timeincuk.net</w:t>
+              </w:r>
+            </w:hyperlink>
+          </w:p>
+        </w:tc>
+      </w:tr>
+      <w:tr>
+        <w:tc>
+          <w:tcPr>
+            <w:tcW w:w="4508" w:type="dxa"/>
+          </w:tcPr>
+          <w:p>
+            <w:pPr>
+              <w:rPr>
+                <w:b/>
+                <w:bCs/>
+                <w:noProof/>
+                <w:sz w:val="20"/>
+                <w:szCs w:val="20"/>
+              </w:rPr>
+            </w:pPr>
+            <w:r>
+              <w:rPr>
+                <w:b/>
+                <w:bCs/>
+                <w:noProof/>
+                <w:sz w:val="20"/>
+                <w:szCs w:val="20"/>
+              </w:rPr>
+              <w:drawing>
+                <wp:inline distT="0" distB="0" distL="0" distR="0" wp14:anchorId="7264FD53" wp14:editId="368D748C">
+                  <wp:extent cx="2497582" cy="1652234"/>
+                  <wp:effectExtent l="38100" t="38100" r="36195" b="43815"/>
+                  <wp:docPr id="23" name="Picture 23" descr="A bottle of wine&#10;&#10;Description automatically generated"/>
+                  <wp:cNvGraphicFramePr>
+                    <a:graphicFrameLocks xmlns:a="http://schemas.openxmlformats.org/drawingml/2006/main" noChangeAspect="1"/>
+                  </wp:cNvGraphicFramePr>
+                  <a:graphic xmlns:a="http://schemas.openxmlformats.org/drawingml/2006/main">
+                    <a:graphicData uri="http://schemas.openxmlformats.org/drawingml/2006/picture">
+                      <pic:pic xmlns:pic="http://schemas.openxmlformats.org/drawingml/2006/picture">
+                        <pic:nvPicPr>
+                          <pic:cNvPr id="23" name="champagne.jpg"/>
+                          <pic:cNvPicPr/>
+                        </pic:nvPicPr>
+                        <pic:blipFill>
+                          <a:blip r:embed="rId39" cstate="print">
+                            <a:extLst>
+                              <a:ext uri="{28A0092B-C50C-407E-A947-70E740481C1C}">
+                                <a14:useLocalDpi xmlns:a14="http://schemas.microsoft.com/office/drawing/2010/main" val="0"/>
+                              </a:ext>
+                            </a:extLst>
+                          </a:blip>
+                          <a:stretch>
+                            <a:fillRect/>
+                          </a:stretch>
+                        </pic:blipFill>
+                        <pic:spPr>
+                          <a:xfrm>
+                            <a:off x="0" y="0"/>
+                            <a:ext cx="2527734" cy="1672180"/>
+                          </a:xfrm>
+                          <a:prstGeom prst="rect">
+                            <a:avLst/>
+                          </a:prstGeom>
+                          <a:ln w="38100">
+                            <a:solidFill>
+                              <a:schemeClr val="bg1"/>
+                            </a:solidFill>
+                          </a:ln>
+                        </pic:spPr>
+                      </pic:pic>
+                    </a:graphicData>
+                  </a:graphic>
+                </wp:inline>
+              </w:drawing>
+            </w:r>
+          </w:p>
+        </w:tc>
+        <w:tc>
+          <w:tcPr>
+            <w:tcW w:w="4508" w:type="dxa"/>
+          </w:tcPr>
+          <w:p>
+            <w:hyperlink r:id="rId40" w:history="1">
+              <w:r>
+                <w:rPr>
+                  <w:rStyle w:val="Hyperlink"/>
+                </w:rPr>
+                <w:t>https://keyassets.timeincuk.net</w:t>
+              </w:r>
+            </w:hyperlink>
+          </w:p>
+        </w:tc>
+      </w:tr>
+      <w:tr>
+        <w:tc>
+          <w:tcPr>
+            <w:tcW w:w="4508" w:type="dxa"/>
+          </w:tcPr>
+          <w:p>
+            <w:pPr>
+              <w:rPr>
+                <w:b/>
+                <w:bCs/>
+                <w:noProof/>
+                <w:sz w:val="20"/>
+                <w:szCs w:val="20"/>
+              </w:rPr>
+            </w:pPr>
+            <w:r>
+              <w:rPr>
+                <w:b/>
+                <w:bCs/>
+                <w:noProof/>
+                <w:sz w:val="20"/>
+                <w:szCs w:val="20"/>
+              </w:rPr>
+              <w:drawing>
+                <wp:inline distT="0" distB="0" distL="0" distR="0" wp14:anchorId="72D4F66C" wp14:editId="49DEBCD9">
+                  <wp:extent cx="2091320" cy="1234032"/>
+                  <wp:effectExtent l="38100" t="38100" r="42545" b="42545"/>
+                  <wp:docPr id="24" name="Picture 24" descr="A bottle of beer on a table&#10;&#10;Description automatically generated"/>
+                  <wp:cNvGraphicFramePr>
+                    <a:graphicFrameLocks xmlns:a="http://schemas.openxmlformats.org/drawingml/2006/main" noChangeAspect="1"/>
+                  </wp:cNvGraphicFramePr>
+                  <a:graphic xmlns:a="http://schemas.openxmlformats.org/drawingml/2006/main">
+                    <a:graphicData uri="http://schemas.openxmlformats.org/drawingml/2006/picture">
+                      <pic:pic xmlns:pic="http://schemas.openxmlformats.org/drawingml/2006/picture">
+                        <pic:nvPicPr>
+                          <pic:cNvPr id="24" name="fizzy.jpg"/>
+                          <pic:cNvPicPr/>
+                        </pic:nvPicPr>
+                        <pic:blipFill>
+                          <a:blip r:embed="rId41" cstate="print">
+                            <a:extLst>
+                              <a:ext uri="{28A0092B-C50C-407E-A947-70E740481C1C}">
+                                <a14:useLocalDpi xmlns:a14="http://schemas.microsoft.com/office/drawing/2010/main" val="0"/>
+                              </a:ext>
+                            </a:extLst>
+                          </a:blip>
+                          <a:stretch>
+                            <a:fillRect/>
+                          </a:stretch>
+                        </pic:blipFill>
+                        <pic:spPr>
+                          <a:xfrm>
+                            <a:off x="0" y="0"/>
+                            <a:ext cx="2142548" cy="1264261"/>
+                          </a:xfrm>
+                          <a:prstGeom prst="rect">
+                            <a:avLst/>
+                          </a:prstGeom>
+                          <a:ln w="38100">
+                            <a:solidFill>
+                              <a:schemeClr val="bg1"/>
+                            </a:solidFill>
+                          </a:ln>
+                        </pic:spPr>
+                      </pic:pic>
+                    </a:graphicData>
+                  </a:graphic>
+                </wp:inline>
+              </w:drawing>
+            </w:r>
+          </w:p>
+        </w:tc>
+        <w:tc>
+          <w:tcPr>
+            <w:tcW w:w="4508" w:type="dxa"/>
+          </w:tcPr>
+          <w:p>
+            <w:hyperlink r:id="rId42" w:history="1">
+              <w:r>
+                <w:rPr>
+                  <w:rStyle w:val="Hyperlink"/>
+                </w:rPr>
+                <w:t>https://cdn-a.william-reed.com</w:t>
+              </w:r>
+            </w:hyperlink>
+          </w:p>
+        </w:tc>
+      </w:tr>
+      <w:tr>
+        <w:tc>
+          <w:tcPr>
+            <w:tcW w:w="4508" w:type="dxa"/>
+          </w:tcPr>
+          <w:p>
+            <w:pPr>
+              <w:rPr>
+                <w:b/>
+                <w:bCs/>
+                <w:noProof/>
+                <w:sz w:val="20"/>
+                <w:szCs w:val="20"/>
+              </w:rPr>
+            </w:pPr>
+            <w:r>
+              <w:rPr>
+                <w:b/>
+                <w:bCs/>
+                <w:noProof/>
+                <w:sz w:val="20"/>
+                <w:szCs w:val="20"/>
+              </w:rPr>
+              <w:lastRenderedPageBreak/>
+              <w:drawing>
+                <wp:inline distT="0" distB="0" distL="0" distR="0" wp14:anchorId="3AE0D4C9" wp14:editId="65812B60">
+                  <wp:extent cx="2404072" cy="1371168"/>
+                  <wp:effectExtent l="38100" t="38100" r="34925" b="38735"/>
+                  <wp:docPr id="25" name="Picture 25" descr="A close up of a bottle&#10;&#10;Description automatically generated"/>
+                  <wp:cNvGraphicFramePr>
+                    <a:graphicFrameLocks xmlns:a="http://schemas.openxmlformats.org/drawingml/2006/main" noChangeAspect="1"/>
+                  </wp:cNvGraphicFramePr>
+                  <a:graphic xmlns:a="http://schemas.openxmlformats.org/drawingml/2006/main">
+                    <a:graphicData uri="http://schemas.openxmlformats.org/drawingml/2006/picture">
+                      <pic:pic xmlns:pic="http://schemas.openxmlformats.org/drawingml/2006/picture">
+                        <pic:nvPicPr>
+                          <pic:cNvPr id="25" name="juice.jpg"/>
+                          <pic:cNvPicPr/>
+                        </pic:nvPicPr>
+                        <pic:blipFill>
+                          <a:blip r:embed="rId43" cstate="print">
+                            <a:extLst>
+                              <a:ext uri="{28A0092B-C50C-407E-A947-70E740481C1C}">
+                                <a14:useLocalDpi xmlns:a14="http://schemas.microsoft.com/office/drawing/2010/main" val="0"/>
+                              </a:ext>
+                            </a:extLst>
+                          </a:blip>
+                          <a:stretch>
+                            <a:fillRect/>
+                          </a:stretch>
+                        </pic:blipFill>
+                        <pic:spPr>
+                          <a:xfrm>
+                            <a:off x="0" y="0"/>
+                            <a:ext cx="2456211" cy="1400906"/>
+                          </a:xfrm>
+                          <a:prstGeom prst="rect">
+                            <a:avLst/>
+                          </a:prstGeom>
+                          <a:ln w="38100">
+                            <a:solidFill>
+                              <a:schemeClr val="bg1"/>
+                            </a:solidFill>
+                          </a:ln>
+                        </pic:spPr>
+                      </pic:pic>
+                    </a:graphicData>
+                  </a:graphic>
+                </wp:inline>
+              </w:drawing>
+            </w:r>
+          </w:p>
+        </w:tc>
+        <w:tc>
+          <w:tcPr>
+            <w:tcW w:w="4508" w:type="dxa"/>
+          </w:tcPr>
+          <w:p>
+            <w:hyperlink r:id="rId44" w:history="1">
+              <w:r>
+                <w:rPr>
+                  <w:rStyle w:val="Hyperlink"/>
+                </w:rPr>
+                <w:t>https://media-assets-01.thedrum.com</w:t>
+              </w:r>
+            </w:hyperlink>
+          </w:p>
+        </w:tc>
+      </w:tr>
+      <w:tr>
+        <w:tc>
+          <w:tcPr>
+            <w:tcW w:w="4508" w:type="dxa"/>
+          </w:tcPr>
+          <w:p>
+            <w:pPr>
+              <w:rPr>
+                <w:b/>
+                <w:bCs/>
+                <w:noProof/>
+                <w:sz w:val="20"/>
+                <w:szCs w:val="20"/>
+              </w:rPr>
+            </w:pPr>
+            <w:r>
+              <w:rPr>
+                <w:b/>
+                <w:bCs/>
+                <w:noProof/>
+                <w:sz w:val="20"/>
+                <w:szCs w:val="20"/>
+              </w:rPr>
+              <w:drawing>
+                <wp:inline distT="0" distB="0" distL="0" distR="0" wp14:anchorId="01434BE3" wp14:editId="4B993D40">
+                  <wp:extent cx="2519700" cy="1116641"/>
+                  <wp:effectExtent l="38100" t="38100" r="33020" b="45720"/>
+                  <wp:docPr id="26" name="Picture 26" descr="An empty bottle on a table&#10;&#10;Description automatically generated"/>
+                  <wp:cNvGraphicFramePr>
+                    <a:graphicFrameLocks xmlns:a="http://schemas.openxmlformats.org/drawingml/2006/main" noChangeAspect="1"/>
+                  </wp:cNvGraphicFramePr>
+                  <a:graphic xmlns:a="http://schemas.openxmlformats.org/drawingml/2006/main">
+                    <a:graphicData uri="http://schemas.openxmlformats.org/drawingml/2006/picture">
+                      <pic:pic xmlns:pic="http://schemas.openxmlformats.org/drawingml/2006/picture">
+                        <pic:nvPicPr>
+                          <pic:cNvPr id="26" name="mixer.jpg"/>
+                          <pic:cNvPicPr/>
+                        </pic:nvPicPr>
+                        <pic:blipFill>
+                          <a:blip r:embed="rId45" cstate="print">
+                            <a:extLst>
+                              <a:ext uri="{28A0092B-C50C-407E-A947-70E740481C1C}">
+                                <a14:useLocalDpi xmlns:a14="http://schemas.microsoft.com/office/drawing/2010/main" val="0"/>
+                              </a:ext>
+                            </a:extLst>
+                          </a:blip>
+                          <a:stretch>
+                            <a:fillRect/>
+                          </a:stretch>
+                        </pic:blipFill>
+                        <pic:spPr>
+                          <a:xfrm>
+                            <a:off x="0" y="0"/>
+                            <a:ext cx="2533444" cy="1122732"/>
+                          </a:xfrm>
+                          <a:prstGeom prst="rect">
+                            <a:avLst/>
+                          </a:prstGeom>
+                          <a:ln w="38100">
+                            <a:solidFill>
+                              <a:schemeClr val="bg1"/>
+                            </a:solidFill>
+                          </a:ln>
+                        </pic:spPr>
+                      </pic:pic>
+                    </a:graphicData>
+                  </a:graphic>
+                </wp:inline>
+              </w:drawing>
+            </w:r>
+          </w:p>
+        </w:tc>
+        <w:tc>
+          <w:tcPr>
+            <w:tcW w:w="4508" w:type="dxa"/>
+          </w:tcPr>
+          <w:p>
+            <w:hyperlink r:id="rId46" w:history="1">
+              <w:r>
+                <w:rPr>
+                  <w:rStyle w:val="Hyperlink"/>
+                </w:rPr>
+                <w:t>http://www.cocktailsandbars.com</w:t>
+              </w:r>
+            </w:hyperlink>
+          </w:p>
+        </w:tc>
+      </w:tr>
+      <w:tr>
+        <w:tc>
+          <w:tcPr>
+            <w:tcW w:w="4508" w:type="dxa"/>
+          </w:tcPr>
+          <w:p>
+            <w:pPr>
+              <w:rPr>
+                <w:b/>
+                <w:bCs/>
+                <w:noProof/>
+                <w:sz w:val="20"/>
+                <w:szCs w:val="20"/>
+              </w:rPr>
+            </w:pPr>
+            <w:r>
+              <w:rPr>
+                <w:b/>
+                <w:bCs/>
+                <w:noProof/>
+                <w:sz w:val="20"/>
+                <w:szCs w:val="20"/>
+              </w:rPr>
+              <w:drawing>
+                <wp:inline distT="0" distB="0" distL="0" distR="0" wp14:anchorId="1231E0D3" wp14:editId="7C15596E">
+                  <wp:extent cx="2448821" cy="1763227"/>
+                  <wp:effectExtent l="38100" t="38100" r="46990" b="46990"/>
+                  <wp:docPr id="27" name="Picture 27" descr="A variety of flyers on a table&#10;&#10;Description automatically generated"/>
+                  <wp:cNvGraphicFramePr>
+                    <a:graphicFrameLocks xmlns:a="http://schemas.openxmlformats.org/drawingml/2006/main" noChangeAspect="1"/>
+                  </wp:cNvGraphicFramePr>
+                  <a:graphic xmlns:a="http://schemas.openxmlformats.org/drawingml/2006/main">
+                    <a:graphicData uri="http://schemas.openxmlformats.org/drawingml/2006/picture">
+                      <pic:pic xmlns:pic="http://schemas.openxmlformats.org/drawingml/2006/picture">
+                        <pic:nvPicPr>
+                          <pic:cNvPr id="27" name="crisps.jpg"/>
+                          <pic:cNvPicPr/>
+                        </pic:nvPicPr>
+                        <pic:blipFill>
+                          <a:blip r:embed="rId47" cstate="print">
+                            <a:extLst>
+                              <a:ext uri="{28A0092B-C50C-407E-A947-70E740481C1C}">
+                                <a14:useLocalDpi xmlns:a14="http://schemas.microsoft.com/office/drawing/2010/main" val="0"/>
+                              </a:ext>
+                            </a:extLst>
+                          </a:blip>
+                          <a:stretch>
+                            <a:fillRect/>
+                          </a:stretch>
+                        </pic:blipFill>
+                        <pic:spPr>
+                          <a:xfrm>
+                            <a:off x="0" y="0"/>
+                            <a:ext cx="2460279" cy="1771477"/>
+                          </a:xfrm>
+                          <a:prstGeom prst="rect">
+                            <a:avLst/>
+                          </a:prstGeom>
+                          <a:ln w="38100">
+                            <a:solidFill>
+                              <a:schemeClr val="bg1"/>
+                            </a:solidFill>
+                          </a:ln>
+                        </pic:spPr>
+                      </pic:pic>
+                    </a:graphicData>
+                  </a:graphic>
+                </wp:inline>
+              </w:drawing>
+            </w:r>
+          </w:p>
+        </w:tc>
+        <w:tc>
+          <w:tcPr>
+            <w:tcW w:w="4508" w:type="dxa"/>
+          </w:tcPr>
+          <w:p>
+            <w:hyperlink r:id="rId48" w:history="1">
+              <w:r>
+                <w:rPr>
+                  <w:rStyle w:val="Hyperlink"/>
+                </w:rPr>
+                <w:t>https://thehalallife.co.uk</w:t>
+              </w:r>
+            </w:hyperlink>
+          </w:p>
+        </w:tc>
+      </w:tr>
+      <w:tr>
+        <w:tc>
+          <w:tcPr>
+            <w:tcW w:w="4508" w:type="dxa"/>
+          </w:tcPr>
+          <w:p>
+            <w:pPr>
+              <w:rPr>
+                <w:b/>
+                <w:bCs/>
+                <w:noProof/>
+                <w:sz w:val="20"/>
+                <w:szCs w:val="20"/>
+              </w:rPr>
+            </w:pPr>
+            <w:r>
+              <w:rPr>
+                <w:b/>
+                <w:bCs/>
+                <w:noProof/>
+                <w:sz w:val="20"/>
+                <w:szCs w:val="20"/>
+              </w:rPr>
+              <w:drawing>
+                <wp:inline distT="0" distB="0" distL="0" distR="0" wp14:anchorId="5F9B097E" wp14:editId="18E055A9">
+                  <wp:extent cx="2366336" cy="1807654"/>
+                  <wp:effectExtent l="38100" t="38100" r="34290" b="40640"/>
+                  <wp:docPr id="28" name="Picture 28" descr="A close up of food&#10;&#10;Description automatically generated"/>
+                  <wp:cNvGraphicFramePr>
+                    <a:graphicFrameLocks xmlns:a="http://schemas.openxmlformats.org/drawingml/2006/main" noChangeAspect="1"/>
+                  </wp:cNvGraphicFramePr>
+                  <a:graphic xmlns:a="http://schemas.openxmlformats.org/drawingml/2006/main">
+                    <a:graphicData uri="http://schemas.openxmlformats.org/drawingml/2006/picture">
+                      <pic:pic xmlns:pic="http://schemas.openxmlformats.org/drawingml/2006/picture">
+                        <pic:nvPicPr>
+                          <pic:cNvPr id="28" name="biscuits.jpg"/>
+                          <pic:cNvPicPr/>
+                        </pic:nvPicPr>
+                        <pic:blipFill>
+                          <a:blip r:embed="rId49" cstate="print">
+                            <a:extLst>
+                              <a:ext uri="{28A0092B-C50C-407E-A947-70E740481C1C}">
+                                <a14:useLocalDpi xmlns:a14="http://schemas.microsoft.com/office/drawing/2010/main" val="0"/>
+                              </a:ext>
+                            </a:extLst>
+                          </a:blip>
+                          <a:stretch>
+                            <a:fillRect/>
+                          </a:stretch>
+                        </pic:blipFill>
+                        <pic:spPr>
+                          <a:xfrm>
+                            <a:off x="0" y="0"/>
+                            <a:ext cx="2374795" cy="1814116"/>
+                          </a:xfrm>
+                          <a:prstGeom prst="rect">
+                            <a:avLst/>
+                          </a:prstGeom>
+                          <a:ln w="38100">
+                            <a:solidFill>
+                              <a:schemeClr val="bg1"/>
+                            </a:solidFill>
+                          </a:ln>
+                        </pic:spPr>
+                      </pic:pic>
+                    </a:graphicData>
+                  </a:graphic>
+                </wp:inline>
+              </w:drawing>
+            </w:r>
+          </w:p>
+        </w:tc>
+        <w:tc>
+          <w:tcPr>
+            <w:tcW w:w="4508" w:type="dxa"/>
+          </w:tcPr>
+          <w:p>
+            <w:hyperlink r:id="rId50" w:history="1">
+              <w:r>
+                <w:rPr>
+                  <w:rStyle w:val="Hyperlink"/>
+                </w:rPr>
+                <w:t>https://cdn.shopify.com</w:t>
+              </w:r>
+            </w:hyperlink>
+          </w:p>
+        </w:tc>
+      </w:tr>
+      <w:tr>
+        <w:tc>
+          <w:tcPr>
+            <w:tcW w:w="4508" w:type="dxa"/>
+          </w:tcPr>
+          <w:p>
+            <w:pPr>
+              <w:rPr>
+                <w:b/>
+                <w:bCs/>
+                <w:noProof/>
+                <w:sz w:val="20"/>
+                <w:szCs w:val="20"/>
+              </w:rPr>
+            </w:pPr>
+            <w:r>
+              <w:rPr>
+                <w:b/>
+                <w:bCs/>
+                <w:noProof/>
+                <w:sz w:val="20"/>
+                <w:szCs w:val="20"/>
+              </w:rPr>
+              <w:drawing>
+                <wp:inline distT="0" distB="0" distL="0" distR="0" wp14:anchorId="1848F0BB" wp14:editId="4EC85269">
+                  <wp:extent cx="2426168" cy="1627301"/>
+                  <wp:effectExtent l="38100" t="38100" r="31750" b="30480"/>
+                  <wp:docPr id="29" name="Picture 29" descr="Food on a plate&#10;&#10;Description automatically generated"/>
+                  <wp:cNvGraphicFramePr>
+                    <a:graphicFrameLocks xmlns:a="http://schemas.openxmlformats.org/drawingml/2006/main" noChangeAspect="1"/>
+                  </wp:cNvGraphicFramePr>
+                  <a:graphic xmlns:a="http://schemas.openxmlformats.org/drawingml/2006/main">
+                    <a:graphicData uri="http://schemas.openxmlformats.org/drawingml/2006/picture">
+                      <pic:pic xmlns:pic="http://schemas.openxmlformats.org/drawingml/2006/picture">
+                        <pic:nvPicPr>
+                          <pic:cNvPr id="29" name="nuts.jpg"/>
+                          <pic:cNvPicPr/>
+                        </pic:nvPicPr>
+                        <pic:blipFill>
+                          <a:blip r:embed="rId51" cstate="print">
+                            <a:extLst>
+                              <a:ext uri="{28A0092B-C50C-407E-A947-70E740481C1C}">
+                                <a14:useLocalDpi xmlns:a14="http://schemas.microsoft.com/office/drawing/2010/main" val="0"/>
+                              </a:ext>
+                            </a:extLst>
+                          </a:blip>
+                          <a:stretch>
+                            <a:fillRect/>
+                          </a:stretch>
+                        </pic:blipFill>
+                        <pic:spPr>
+                          <a:xfrm>
+                            <a:off x="0" y="0"/>
+                            <a:ext cx="2441570" cy="1637632"/>
+                          </a:xfrm>
+                          <a:prstGeom prst="rect">
+                            <a:avLst/>
+                          </a:prstGeom>
+                          <a:ln w="38100">
+                            <a:solidFill>
+                              <a:schemeClr val="bg1"/>
+                            </a:solidFill>
+                          </a:ln>
+                        </pic:spPr>
+                      </pic:pic>
+                    </a:graphicData>
+                  </a:graphic>
+                </wp:inline>
+              </w:drawing>
+            </w:r>
+          </w:p>
+        </w:tc>
+        <w:tc>
+          <w:tcPr>
+            <w:tcW w:w="4508" w:type="dxa"/>
+          </w:tcPr>
+          <w:p>
+            <w:hyperlink r:id="rId52" w:history="1">
+              <w:r>
+                <w:rPr>
+                  <w:rStyle w:val="Hyperlink"/>
+                </w:rPr>
+                <w:t>https://spectator.imgix.net</w:t>
+              </w:r>
+            </w:hyperlink>
+            <w:bookmarkStart w:id="0" w:name="_GoBack"/>
+            <w:bookmarkEnd w:id="0"/>
+          </w:p>
+        </w:tc>
+      </w:tr>
+      <w:tr>
+        <w:tc>
+          <w:tcPr>
+            <w:tcW w:w="4508" w:type="dxa"/>
+          </w:tcPr>
+          <w:p>
+            <w:pPr>
+              <w:rPr>
+                <w:b/>
+                <w:bCs/>
+                <w:noProof/>
+                <w:sz w:val="20"/>
+                <w:szCs w:val="20"/>
+              </w:rPr>
+            </w:pPr>
+            <w:r>
+              <w:rPr>
+                <w:b/>
+                <w:bCs/>
+                <w:noProof/>
+                <w:sz w:val="20"/>
+                <w:szCs w:val="20"/>
+              </w:rPr>
+              <w:lastRenderedPageBreak/>
+              <w:drawing>
+                <wp:inline distT="0" distB="0" distL="0" distR="0" wp14:anchorId="7F37D458" wp14:editId="58E84303">
+                  <wp:extent cx="1524000" cy="1524000"/>
+                  <wp:effectExtent l="0" t="0" r="0" b="0"/>
+                  <wp:docPr id="30" name="Picture 30" descr="A close up of food&#10;&#10;Description automatically generated"/>
+                  <wp:cNvGraphicFramePr>
+                    <a:graphicFrameLocks xmlns:a="http://schemas.openxmlformats.org/drawingml/2006/main" noChangeAspect="1"/>
+                  </wp:cNvGraphicFramePr>
+                  <a:graphic xmlns:a="http://schemas.openxmlformats.org/drawingml/2006/main">
+                    <a:graphicData uri="http://schemas.openxmlformats.org/drawingml/2006/picture">
+                      <pic:pic xmlns:pic="http://schemas.openxmlformats.org/drawingml/2006/picture">
+                        <pic:nvPicPr>
+                          <pic:cNvPr id="30" name="cake.jpg"/>
+                          <pic:cNvPicPr/>
+                        </pic:nvPicPr>
+                        <pic:blipFill>
+                          <a:blip r:embed="rId53" cstate="print">
+                            <a:extLst>
+                              <a:ext uri="{28A0092B-C50C-407E-A947-70E740481C1C}">
+                                <a14:useLocalDpi xmlns:a14="http://schemas.microsoft.com/office/drawing/2010/main" val="0"/>
+                              </a:ext>
+                            </a:extLst>
+                          </a:blip>
+                          <a:stretch>
+                            <a:fillRect/>
+                          </a:stretch>
+                        </pic:blipFill>
+                        <pic:spPr>
+                          <a:xfrm>
+                            <a:off x="0" y="0"/>
+                            <a:ext cx="1524000" cy="1524000"/>
+                          </a:xfrm>
+                          <a:prstGeom prst="rect">
+                            <a:avLst/>
+                          </a:prstGeom>
+                        </pic:spPr>
+                      </pic:pic>
+                    </a:graphicData>
+                  </a:graphic>
+                </wp:inline>
+              </w:drawing>
+            </w:r>
+          </w:p>
+        </w:tc>
+        <w:tc>
+          <w:tcPr>
+            <w:tcW w:w="4508" w:type="dxa"/>
+          </w:tcPr>
+          <w:p>
+            <w:hyperlink r:id="rId54" w:history="1">
+              <w:r>
+                <w:rPr>
+                  <w:rStyle w:val="Hyperlink"/>
+                </w:rPr>
+                <w:t>https://www.britishcornershop.co.uk</w:t>
+              </w:r>
+            </w:hyperlink>
+          </w:p>
+        </w:tc>
+      </w:tr>
+    </w:tbl>
+    <w:p>
+      <w:pPr>
+        <w:rPr>
+          <w:sz w:val="24"/>
+          <w:szCs w:val="24"/>
+        </w:rPr>
+      </w:pPr>
     </w:p>
     <w:p/>
     <w:p/>
@@ -2277,6 +3878,25 @@
       <w:u w:val="single"/>
     </w:rPr>
   </w:style>
+  <w:style w:type="table" w:styleId="TableGrid">
+    <w:name w:val="Table Grid"/>
+    <w:basedOn w:val="TableNormal"/>
+    <w:uiPriority w:val="39"/>
+    <w:rsid w:val="00291A61"/>
+    <w:pPr>
+      <w:spacing w:after="0" w:line="240" w:lineRule="auto"/>
+    </w:pPr>
+    <w:tblPr>
+      <w:tblBorders>
+        <w:top w:val="single" w:sz="4" w:space="0" w:color="auto"/>
+        <w:left w:val="single" w:sz="4" w:space="0" w:color="auto"/>
+        <w:bottom w:val="single" w:sz="4" w:space="0" w:color="auto"/>
+        <w:right w:val="single" w:sz="4" w:space="0" w:color="auto"/>
+        <w:insideH w:val="single" w:sz="4" w:space="0" w:color="auto"/>
+        <w:insideV w:val="single" w:sz="4" w:space="0" w:color="auto"/>
+      </w:tblBorders>
+    </w:tblPr>
+  </w:style>
 </w:styles>
 </file>
 
@@ -2542,12 +4162,9 @@
 </file>
 
 <file path=customXml/item1.xml><?xml version="1.0" encoding="utf-8"?>
-<?mso-contentType ?>
-<FormTemplates xmlns="http://schemas.microsoft.com/sharepoint/v3/contenttype/forms">
-  <Display>DocumentLibraryForm</Display>
-  <Edit>DocumentLibraryForm</Edit>
-  <New>DocumentLibraryForm</New>
-</FormTemplates>
+<p:properties xmlns:p="http://schemas.microsoft.com/office/2006/metadata/properties" xmlns:xsi="http://www.w3.org/2001/XMLSchema-instance" xmlns:pc="http://schemas.microsoft.com/office/infopath/2007/PartnerControls">
+  <documentManagement/>
+</p:properties>
 </file>
 
 <file path=customXml/item2.xml><?xml version="1.0" encoding="utf-8"?>
@@ -2760,15 +4377,19 @@
 </file>
 
 <file path=customXml/item3.xml><?xml version="1.0" encoding="utf-8"?>
-<p:properties xmlns:p="http://schemas.microsoft.com/office/2006/metadata/properties" xmlns:xsi="http://www.w3.org/2001/XMLSchema-instance" xmlns:pc="http://schemas.microsoft.com/office/infopath/2007/PartnerControls">
-  <documentManagement/>
-</p:properties>
+<?mso-contentType ?>
+<FormTemplates xmlns="http://schemas.microsoft.com/sharepoint/v3/contenttype/forms">
+  <Display>DocumentLibraryForm</Display>
+  <Edit>DocumentLibraryForm</Edit>
+  <New>DocumentLibraryForm</New>
+</FormTemplates>
 </file>
 
 <file path=customXml/itemProps1.xml><?xml version="1.0" encoding="utf-8"?>
-<ds:datastoreItem xmlns:ds="http://schemas.openxmlformats.org/officeDocument/2006/customXml" ds:itemID="{0CB07CD4-FBEA-4656-A412-41200241E686}">
+<ds:datastoreItem xmlns:ds="http://schemas.openxmlformats.org/officeDocument/2006/customXml" ds:itemID="{3F48836D-B49E-407B-B490-0687B6943E3A}">
   <ds:schemaRefs>
-    <ds:schemaRef ds:uri="http://schemas.microsoft.com/sharepoint/v3/contenttype/forms"/>
+    <ds:schemaRef ds:uri="http://schemas.microsoft.com/office/2006/metadata/properties"/>
+    <ds:schemaRef ds:uri="http://schemas.microsoft.com/office/infopath/2007/PartnerControls"/>
   </ds:schemaRefs>
 </ds:datastoreItem>
 </file>
@@ -2793,10 +4414,9 @@
 </file>
 
 <file path=customXml/itemProps3.xml><?xml version="1.0" encoding="utf-8"?>
-<ds:datastoreItem xmlns:ds="http://schemas.openxmlformats.org/officeDocument/2006/customXml" ds:itemID="{3F48836D-B49E-407B-B490-0687B6943E3A}">
+<ds:datastoreItem xmlns:ds="http://schemas.openxmlformats.org/officeDocument/2006/customXml" ds:itemID="{0CB07CD4-FBEA-4656-A412-41200241E686}">
   <ds:schemaRefs>
-    <ds:schemaRef ds:uri="http://schemas.microsoft.com/office/2006/metadata/properties"/>
-    <ds:schemaRef ds:uri="http://schemas.microsoft.com/office/infopath/2007/PartnerControls"/>
+    <ds:schemaRef ds:uri="http://schemas.microsoft.com/sharepoint/v3/contenttype/forms"/>
   </ds:schemaRefs>
 </ds:datastoreItem>
 </file>
</xml_diff>